<commit_message>
Updated Trade Monitor to fix TotalDemand bug
</commit_message>
<xml_diff>
--- a/Writeups/Masad - Paper - PUBP710.docx
+++ b/Writeups/Masad - Paper - PUBP710.docx
@@ -1528,7 +1528,73 @@
         <w:rPr>
           <w:rFonts w:ascii="Times New Roman" w:hAnsi="Times New Roman"/>
         </w:rPr>
-        <w:t>by approximately 2%, and the variance by 14%. It also increases the probability of a severe supply crisis by approximately 50%, though the probability is still low, occurring in just under 5% of scenario-months. Note, of course, that this refers to the possibility of contagion overall – the risks posed by the contagion of a particular conflict in a particular region will vary, and may be significantly lower or higher.</w:t>
+        <w:t>by approximately 1</w:t>
+      </w:r>
+      <w:r>
+        <w:rPr>
+          <w:rFonts w:ascii="Times New Roman" w:hAnsi="Times New Roman"/>
+        </w:rPr>
+        <w:t xml:space="preserve">%, </w:t>
+      </w:r>
+      <w:r>
+        <w:rPr>
+          <w:rFonts w:ascii="Times New Roman" w:hAnsi="Times New Roman"/>
+        </w:rPr>
+        <w:t>though it increases</w:t>
+      </w:r>
+      <w:r>
+        <w:rPr>
+          <w:rFonts w:ascii="Times New Roman" w:hAnsi="Times New Roman"/>
+        </w:rPr>
+        <w:t xml:space="preserve"> the variance by 1</w:t>
+      </w:r>
+      <w:r>
+        <w:rPr>
+          <w:rFonts w:ascii="Times New Roman" w:hAnsi="Times New Roman"/>
+        </w:rPr>
+        <w:t>7</w:t>
+      </w:r>
+      <w:r>
+        <w:rPr>
+          <w:rFonts w:ascii="Times New Roman" w:hAnsi="Times New Roman"/>
+        </w:rPr>
+        <w:t>%. It also increases the probability of a severe supply crisis</w:t>
+      </w:r>
+      <w:r>
+        <w:rPr>
+          <w:rFonts w:ascii="Times New Roman" w:hAnsi="Times New Roman"/>
+        </w:rPr>
+        <w:t>,</w:t>
+      </w:r>
+      <w:r>
+        <w:rPr>
+          <w:rFonts w:ascii="Times New Roman" w:hAnsi="Times New Roman"/>
+        </w:rPr>
+        <w:t xml:space="preserve"> though the probability is still low, occurring in just </w:t>
+      </w:r>
+      <w:r>
+        <w:rPr>
+          <w:rFonts w:ascii="Times New Roman" w:hAnsi="Times New Roman"/>
+        </w:rPr>
+        <w:t>over</w:t>
+      </w:r>
+      <w:r>
+        <w:rPr>
+          <w:rFonts w:ascii="Times New Roman" w:hAnsi="Times New Roman"/>
+        </w:rPr>
+        <w:t xml:space="preserve"> </w:t>
+      </w:r>
+      <w:r>
+        <w:rPr>
+          <w:rFonts w:ascii="Times New Roman" w:hAnsi="Times New Roman"/>
+        </w:rPr>
+        <w:t>1</w:t>
+      </w:r>
+      <w:r>
+        <w:rPr>
+          <w:rFonts w:ascii="Times New Roman" w:hAnsi="Times New Roman"/>
+        </w:rPr>
+        <w:t>% of scenario-months. Note, of course, that this refers to the possibility of contagion overall – the risks posed by the contagion of a particular conflict in a particular region will vary, and may be significantly lower or higher.</w:t>
       </w:r>
     </w:p>
     <w:p>
@@ -1548,7 +1614,67 @@
         <w:rPr>
           <w:rFonts w:ascii="Times New Roman" w:hAnsi="Times New Roman"/>
         </w:rPr>
-        <w:t xml:space="preserve">When countries have the possibility of assisting others by rapid short-term production increases, both the average and variance ratio is reduced by under 1%, while the probability of severe supply crises remains essentially unchanged. In other words, assistance may alleviate minor or temporary supply shortfalls, but not major shocks. In fact, such shocks are most likely to be caused by crises in precisely the countries capable of the largest short-term production increases, primarily Saudi Arabia and its neighbors. </w:t>
+        <w:t xml:space="preserve">When countries have the possibility of assisting others by rapid short-term production increases, </w:t>
+      </w:r>
+      <w:r>
+        <w:rPr>
+          <w:rFonts w:ascii="Times New Roman" w:hAnsi="Times New Roman"/>
+        </w:rPr>
+        <w:t xml:space="preserve">overall energy security is essentially unchanged. </w:t>
+      </w:r>
+      <w:r>
+        <w:rPr>
+          <w:rFonts w:ascii="Times New Roman" w:hAnsi="Times New Roman"/>
+        </w:rPr>
+        <w:t xml:space="preserve">In other words, assistance may alleviate minor or temporary supply shortfalls, but </w:t>
+      </w:r>
+      <w:r>
+        <w:rPr>
+          <w:rFonts w:ascii="Times New Roman" w:hAnsi="Times New Roman"/>
+        </w:rPr>
+        <w:t>does not appear to have a broader impact</w:t>
+      </w:r>
+      <w:r>
+        <w:rPr>
+          <w:rFonts w:ascii="Times New Roman" w:hAnsi="Times New Roman"/>
+        </w:rPr>
+        <w:t xml:space="preserve">. </w:t>
+      </w:r>
+      <w:r>
+        <w:rPr>
+          <w:rFonts w:ascii="Times New Roman" w:hAnsi="Times New Roman"/>
+        </w:rPr>
+        <w:t>Note that</w:t>
+      </w:r>
+      <w:r>
+        <w:rPr>
+          <w:rFonts w:ascii="Times New Roman" w:hAnsi="Times New Roman"/>
+        </w:rPr>
+        <w:t xml:space="preserve"> </w:t>
+      </w:r>
+      <w:r>
+        <w:rPr>
+          <w:rFonts w:ascii="Times New Roman" w:hAnsi="Times New Roman"/>
+        </w:rPr>
+        <w:t>major supply</w:t>
+      </w:r>
+      <w:r>
+        <w:rPr>
+          <w:rFonts w:ascii="Times New Roman" w:hAnsi="Times New Roman"/>
+        </w:rPr>
+        <w:t xml:space="preserve"> shocks are most likely to be caused by crises in precisely the countries capable of the largest short-term production increases, primarily </w:t>
+      </w:r>
+      <w:r>
+        <w:rPr>
+          <w:rFonts w:ascii="Times New Roman" w:hAnsi="Times New Roman"/>
+        </w:rPr>
+        <w:t>Saudi Arabia and its neighbors; if these countries are driving a supply shock, other countri</w:t>
+      </w:r>
+      <w:r>
+        <w:rPr>
+          <w:rFonts w:ascii="Times New Roman" w:hAnsi="Times New Roman"/>
+        </w:rPr>
+        <w:t>es may not be able to increase production enough to counterbalance them.</w:t>
       </w:r>
       <w:r>
         <w:rPr>
@@ -1585,11 +1711,13 @@
         <w:pStyle w:val="Heading4"/>
         <w:spacing w:line="480" w:lineRule="auto"/>
         <w:rPr>
+          <w:rFonts w:ascii="Times New Roman" w:hAnsi="Times New Roman"/>
           <w:color w:val="auto"/>
         </w:rPr>
       </w:pPr>
       <w:r>
         <w:rPr>
+          <w:rFonts w:ascii="Times New Roman" w:hAnsi="Times New Roman"/>
           <w:color w:val="auto"/>
         </w:rPr>
         <w:t>SUPPLY RISK</w:t>
@@ -1607,106 +1735,65 @@
           <w:rFonts w:ascii="Times New Roman" w:hAnsi="Times New Roman"/>
         </w:rPr>
         <w:tab/>
-        <w:t>Fig</w:t>
-      </w:r>
-      <w:r>
-        <w:rPr>
-          <w:rFonts w:ascii="Times New Roman" w:hAnsi="Times New Roman"/>
-        </w:rPr>
-        <w:t xml:space="preserve">ure X, in Appendix A, shows the supply risk to each country in the model, across all the simulated scenarios; specifically, the darker the color, the greater the risk of a major supply disruption. </w:t>
-      </w:r>
-      <w:r>
-        <w:rPr>
-          <w:rFonts w:ascii="Times New Roman" w:hAnsi="Times New Roman"/>
-        </w:rPr>
-        <w:t xml:space="preserve">One factor that stands out is that several of the countries at greatest risk are themselves major oil producers: Canada, Mexico, Iran, and (to a lesser extent) Saudi Arabia. There are two things going on here: these countries import oil from relatively fewer countries, </w:t>
+        <w:t>Figure X, in Appendix A, shows the supply risk to each country in the model, across all the simulated scenarios; specifically, the darker the color, the greater the risk of a major supply disruption</w:t>
+      </w:r>
+      <w:r>
+        <w:rPr>
+          <w:rFonts w:ascii="Times New Roman" w:hAnsi="Times New Roman"/>
+        </w:rPr>
+        <w:t xml:space="preserve">. Not surprisingly, we note that the major oil producers appear to be at the least risk (not least due to their consumption of their own domestic production, reducing their reliance on imports), while the developed world faces comparatively higher risks. </w:t>
+      </w:r>
+      <w:r>
+        <w:rPr>
+          <w:rFonts w:ascii="Times New Roman" w:hAnsi="Times New Roman"/>
+        </w:rPr>
+        <w:t xml:space="preserve">Russia stands out as a </w:t>
       </w:r>
       <w:r>
         <w:rPr>
           <w:rFonts w:ascii="Times New Roman" w:hAnsi="Times New Roman"/>
         </w:rPr>
         <w:lastRenderedPageBreak/>
-        <w:t xml:space="preserve">making them more vulnerable to disruptions. While the risk may be somewhat overestimated if these countries can divert domestic production to domestic consumption, this itself would have a major impact on the international oil system. Furthermore, Iran in particular does not have the domestic refining capacity to satisfy its domestic demand, limiting its ability to consume its own output. It is also possible that major oil producers </w:t>
-      </w:r>
+        <w:t xml:space="preserve">major oil producer that also faces significant supply risk. While it is certainly possible that this estimate is being driven by incomplete data on Russia’s notoriously opaque oil economy, </w:t>
+      </w:r>
+      <w:r>
+        <w:rPr>
+          <w:rFonts w:ascii="Times New Roman" w:hAnsi="Times New Roman"/>
+        </w:rPr>
+        <w:t xml:space="preserve">it may also be evidence that Russia’s oil imports are tied as much to geopolitical considerations as to a secure energy supply. </w:t>
+      </w:r>
+    </w:p>
+    <w:p>
+      <w:pPr>
+        <w:spacing w:line="480" w:lineRule="auto"/>
+        <w:ind w:firstLine="720"/>
+        <w:rPr>
+          <w:rFonts w:ascii="Times New Roman" w:hAnsi="Times New Roman"/>
+        </w:rPr>
+      </w:pPr>
+      <w:r>
+        <w:rPr>
+          <w:rFonts w:ascii="Times New Roman" w:hAnsi="Times New Roman"/>
+        </w:rPr>
+        <w:t xml:space="preserve">We also notice that much of the ‘Global South’ appears more vulnerable to supply shocks than much of the developed world. These countries are likely to have less diversified </w:t>
+      </w:r>
+      <w:r>
+        <w:rPr>
+          <w:rFonts w:ascii="Times New Roman" w:hAnsi="Times New Roman"/>
+        </w:rPr>
+        <w:t>oil imports, and even the ones endowed with significant oil of their own (such as Brazil) may not be able to satisfy growing domestic demand with domestic production. When these countries are more fragile economically and politically, major oil shocks have the risk of having a greater impact on their political stability and human security, potentially triggering additional crises and further cascading instability.</w:t>
+      </w:r>
+    </w:p>
+    <w:p>
+      <w:pPr>
+        <w:spacing w:after="0" w:line="480" w:lineRule="auto"/>
+        <w:ind w:firstLine="720"/>
+        <w:rPr>
+          <w:rFonts w:ascii="Times New Roman" w:hAnsi="Times New Roman" w:cs="Times New Roman"/>
+        </w:rPr>
+      </w:pPr>
       <w:bookmarkStart w:id="14" w:name="_GoBack"/>
       <w:bookmarkEnd w:id="14"/>
-      <w:r>
-        <w:rPr>
-          <w:rFonts w:ascii="Times New Roman" w:hAnsi="Times New Roman"/>
-        </w:rPr>
-        <w:t>are less vigilant than other countries about the security of their imports, precisely due to their domestic capabilities. Compare this to Europe’s relatively lower risk, and the United States’s only somewhat higher risk. China, in contrast, has the greatest risk among countries that are not major exporters – likely reflecting that its high demand requires it to import oil from wherever it can, without as great an emphasis to security.</w:t>
-      </w:r>
-    </w:p>
-    <w:p/>
-    <w:p>
-      <w:pPr>
-        <w:spacing w:after="0" w:line="480" w:lineRule="auto"/>
-        <w:ind w:firstLine="720"/>
-        <w:rPr>
-          <w:rFonts w:ascii="Times New Roman" w:hAnsi="Times New Roman" w:cs="Times New Roman"/>
-        </w:rPr>
-      </w:pPr>
-      <w:r>
-        <w:rPr>
-          <w:rFonts w:ascii="Times New Roman" w:hAnsi="Times New Roman" w:cs="Times New Roman"/>
-        </w:rPr>
-        <w:t>There is a wide distribution in the mean and variance of supply ratios of different countries across all the model realizations. Not surprisingly perhaps, the most vulnerable countries tend to be smaller and poorer, while the least vulnerable countries are more likely to be developed. There are some surprises: for example, Venezuela is an extremely high-risk country despite being a major oil producer. This may be due in part to missing data on Venezuela's consumption of its own production; however, it also highlights that domestic production is not itself a sufficient guarentee of energy security. To a much greater extent than for the global-level analysis, country-specific variance correlates strongly and positively with mean supply ratios. This means that for individual countries, uncertainty and insecurity go hand in hand.</w:t>
-      </w:r>
-      <w:r>
-        <w:rPr>
-          <w:rFonts w:ascii="Times New Roman" w:hAnsi="Times New Roman" w:cs="Times New Roman"/>
-        </w:rPr>
-        <w:tab/>
-      </w:r>
-    </w:p>
-    <w:p>
-      <w:pPr>
-        <w:spacing w:after="0" w:line="480" w:lineRule="auto"/>
-        <w:ind w:firstLine="720"/>
-        <w:rPr>
-          <w:rFonts w:ascii="Times New Roman" w:hAnsi="Times New Roman" w:cs="Times New Roman"/>
-        </w:rPr>
-      </w:pPr>
-      <w:r>
-        <w:rPr>
-          <w:rFonts w:ascii="Times New Roman" w:hAnsi="Times New Roman" w:cs="Times New Roman"/>
-        </w:rPr>
-        <w:t>Overall, the</w:t>
-      </w:r>
-      <w:r>
-        <w:rPr>
-          <w:rFonts w:ascii="Times New Roman" w:hAnsi="Times New Roman" w:cs="Times New Roman"/>
-        </w:rPr>
-        <w:t xml:space="preserve"> United States oil supply ratio </w:t>
-      </w:r>
-      <w:r>
-        <w:rPr>
-          <w:rFonts w:ascii="Times New Roman" w:hAnsi="Times New Roman" w:cs="Times New Roman"/>
-        </w:rPr>
-        <w:t>is most likely to be close to 1. H</w:t>
-      </w:r>
-      <w:r>
-        <w:rPr>
-          <w:rFonts w:ascii="Times New Roman" w:hAnsi="Times New Roman" w:cs="Times New Roman"/>
-        </w:rPr>
-        <w:t xml:space="preserve">owever, there is approximately an 8% probability of a serious supply crisis (ratio &gt; 2) occuring at least once in the timeframe of the model, and a ~1% probability of a catastrophic crisis (ratio &gt; 4). In </w:t>
-      </w:r>
-      <w:r>
-        <w:rPr>
-          <w:rFonts w:ascii="Times New Roman" w:hAnsi="Times New Roman" w:cs="Times New Roman"/>
-        </w:rPr>
-        <w:lastRenderedPageBreak/>
-        <w:t>comparsion, China has a slightly larger probability (10%) of smaller supply crises, but under no scenario experiences shocks as extreme as the US's most extreme ones.</w:t>
-      </w:r>
-    </w:p>
-    <w:p>
-      <w:pPr>
-        <w:spacing w:after="0" w:line="480" w:lineRule="auto"/>
-        <w:ind w:firstLine="720"/>
-        <w:rPr>
-          <w:rFonts w:ascii="Times New Roman" w:hAnsi="Times New Roman" w:cs="Times New Roman"/>
-        </w:rPr>
-      </w:pPr>
     </w:p>
     <w:p>
       <w:pPr>
@@ -2314,7 +2401,7 @@
         <w:rStyle w:val="PageNumber"/>
         <w:noProof/>
       </w:rPr>
-      <w:t>9</w:t>
+      <w:t>1</w:t>
     </w:r>
     <w:r>
       <w:rPr>

</xml_diff>